<commit_message>
Update research and TDD document
Added guidelines for TDD , need to write be more details
</commit_message>
<xml_diff>
--- a/Documentation/TDD_Draft.docx
+++ b/Documentation/TDD_Draft.docx
@@ -1,6 +1,6 @@
 
 <file path=word/document.xml><?xml version="1.0" encoding="utf-8"?>
-<w:document xmlns:wpc="http://schemas.microsoft.com/office/word/2010/wordprocessingCanvas" xmlns:cx="http://schemas.microsoft.com/office/drawing/2014/chartex" xmlns:cx1="http://schemas.microsoft.com/office/drawing/2015/9/8/chartex" xmlns:cx2="http://schemas.microsoft.com/office/drawing/2015/10/21/chartex" xmlns:cx3="http://schemas.microsoft.com/office/drawing/2016/5/9/chartex" xmlns:cx4="http://schemas.microsoft.com/office/drawing/2016/5/10/chartex" xmlns:cx5="http://schemas.microsoft.com/office/drawing/2016/5/11/chartex" xmlns:cx6="http://schemas.microsoft.com/office/drawing/2016/5/12/chartex" xmlns:cx7="http://schemas.microsoft.com/office/drawing/2016/5/13/chartex" xmlns:cx8="http://schemas.microsoft.com/office/drawing/2016/5/14/chartex" xmlns:mc="http://schemas.openxmlformats.org/markup-compatibility/2006" xmlns:aink="http://schemas.microsoft.com/office/drawing/2016/ink" xmlns:am3d="http://schemas.microsoft.com/office/drawing/2017/model3d" xmlns:o="urn:schemas-microsoft-com:office:office" xmlns:oel="http://schemas.microsoft.com/office/2019/extlst" xmlns:r="http://schemas.openxmlformats.org/officeDocument/2006/relationships" xmlns:m="http://schemas.openxmlformats.org/officeDocument/2006/math" xmlns:v="urn:schemas-microsoft-com:vml" xmlns:wp14="http://schemas.microsoft.com/office/word/2010/wordprocessingDrawing" xmlns:wp="http://schemas.openxmlformats.org/drawingml/2006/wordprocessingDrawing" xmlns:w10="urn:schemas-microsoft-com:office:word" xmlns:w="http://schemas.openxmlformats.org/wordprocessingml/2006/main" xmlns:w14="http://schemas.microsoft.com/office/word/2010/wordml" xmlns:w15="http://schemas.microsoft.com/office/word/2012/wordml" xmlns:w16cex="http://schemas.microsoft.com/office/word/2018/wordml/cex" xmlns:w16cid="http://schemas.microsoft.com/office/word/2016/wordml/cid" xmlns:w16="http://schemas.microsoft.com/office/word/2018/wordml" xmlns:w16sdtdh="http://schemas.microsoft.com/office/word/2020/wordml/sdtdatahash" xmlns:w16se="http://schemas.microsoft.com/office/word/2015/wordml/symex" xmlns:wpg="http://schemas.microsoft.com/office/word/2010/wordprocessingGroup" xmlns:wpi="http://schemas.microsoft.com/office/word/2010/wordprocessingInk" xmlns:wne="http://schemas.microsoft.com/office/word/2006/wordml" xmlns:wps="http://schemas.microsoft.com/office/word/2010/wordprocessingShape" mc:Ignorable="w14 w15 w16se w16cid w16 w16cex w16sdtdh wp14">
+<w:document xmlns:wpc="http://schemas.microsoft.com/office/word/2010/wordprocessingCanvas" xmlns:cx="http://schemas.microsoft.com/office/drawing/2014/chartex" xmlns:cx1="http://schemas.microsoft.com/office/drawing/2015/9/8/chartex" xmlns:cx2="http://schemas.microsoft.com/office/drawing/2015/10/21/chartex" xmlns:cx3="http://schemas.microsoft.com/office/drawing/2016/5/9/chartex" xmlns:cx4="http://schemas.microsoft.com/office/drawing/2016/5/10/chartex" xmlns:cx5="http://schemas.microsoft.com/office/drawing/2016/5/11/chartex" xmlns:cx6="http://schemas.microsoft.com/office/drawing/2016/5/12/chartex" xmlns:cx7="http://schemas.microsoft.com/office/drawing/2016/5/13/chartex" xmlns:cx8="http://schemas.microsoft.com/office/drawing/2016/5/14/chartex" xmlns:mc="http://schemas.openxmlformats.org/markup-compatibility/2006" xmlns:aink="http://schemas.microsoft.com/office/drawing/2016/ink" xmlns:am3d="http://schemas.microsoft.com/office/drawing/2017/model3d" xmlns:o="urn:schemas-microsoft-com:office:office" xmlns:r="http://schemas.openxmlformats.org/officeDocument/2006/relationships" xmlns:m="http://schemas.openxmlformats.org/officeDocument/2006/math" xmlns:v="urn:schemas-microsoft-com:vml" xmlns:wp14="http://schemas.microsoft.com/office/word/2010/wordprocessingDrawing" xmlns:wp="http://schemas.openxmlformats.org/drawingml/2006/wordprocessingDrawing" xmlns:w10="urn:schemas-microsoft-com:office:word" xmlns:w="http://schemas.openxmlformats.org/wordprocessingml/2006/main" xmlns:w14="http://schemas.microsoft.com/office/word/2010/wordml" xmlns:w15="http://schemas.microsoft.com/office/word/2012/wordml" xmlns:w16cid="http://schemas.microsoft.com/office/word/2016/wordml/cid" xmlns:w16se="http://schemas.microsoft.com/office/word/2015/wordml/symex" xmlns:wpg="http://schemas.microsoft.com/office/word/2010/wordprocessingGroup" xmlns:wpi="http://schemas.microsoft.com/office/word/2010/wordprocessingInk" xmlns:wne="http://schemas.microsoft.com/office/word/2006/wordml" xmlns:wps="http://schemas.microsoft.com/office/word/2010/wordprocessingShape" mc:Ignorable="w14 w15 w16se w16cid wp14">
   <w:body>
     <w:p>
       <w:pPr>
@@ -802,399 +802,164 @@
     <w:p>
       <w:pPr>
         <w:pStyle w:val="Heading1"/>
+        <w:numPr>
+          <w:ilvl w:val="0"/>
+          <w:numId w:val="0"/>
+        </w:numPr>
+        <w:ind w:left="432"/>
       </w:pPr>
       <w:r>
         <w:br w:type="page"/>
       </w:r>
-      <w:bookmarkStart w:id="0" w:name="_Toc121849408"/>
+    </w:p>
+    <w:p>
+      <w:proofErr w:type="spellStart"/>
       <w:r>
         <w:lastRenderedPageBreak/>
-        <w:t>Technical Design</w:t>
+        <w:t>LabEscape</w:t>
       </w:r>
+      <w:proofErr w:type="spellEnd"/>
+      <w:r>
+        <w:t xml:space="preserve"> – describe the game</w:t>
+      </w:r>
+    </w:p>
+    <w:p>
+      <w:r>
+        <w:t>Goal of the game</w:t>
+      </w:r>
+    </w:p>
+    <w:p>
+      <w:r>
+        <w:t xml:space="preserve">Enemy </w:t>
+      </w:r>
+    </w:p>
+    <w:p>
+      <w:pPr>
+        <w:ind w:left="720"/>
+      </w:pPr>
+      <w:r>
+        <w:t>AI</w:t>
+      </w:r>
+    </w:p>
+    <w:p>
+      <w:pPr>
+        <w:ind w:left="720"/>
+      </w:pPr>
+      <w:r>
+        <w:tab/>
+        <w:t>Fuzzy logic</w:t>
+      </w:r>
+    </w:p>
+    <w:p>
+      <w:pPr>
+        <w:ind w:left="720"/>
+      </w:pPr>
+      <w:r>
+        <w:t>State</w:t>
+      </w:r>
+    </w:p>
+    <w:p>
+      <w:pPr>
+        <w:ind w:left="720"/>
+      </w:pPr>
+      <w:r>
+        <w:t>Patrol</w:t>
+      </w:r>
+    </w:p>
+    <w:p>
+      <w:pPr>
+        <w:ind w:left="720"/>
+      </w:pPr>
+      <w:r>
+        <w:t>Retreating</w:t>
+      </w:r>
+    </w:p>
+    <w:p>
+      <w:pPr>
+        <w:ind w:left="720"/>
+      </w:pPr>
+      <w:r>
+        <w:t>Attack</w:t>
+      </w:r>
+    </w:p>
+    <w:p>
+      <w:pPr>
+        <w:ind w:left="720"/>
+      </w:pPr>
+      <w:r>
+        <w:t xml:space="preserve">Adaptive system </w:t>
+      </w:r>
+    </w:p>
+    <w:p>
+      <w:pPr>
+        <w:ind w:left="720"/>
+      </w:pPr>
+      <w:r>
+        <w:t>Vision Cone</w:t>
+      </w:r>
+    </w:p>
+    <w:p>
+      <w:pPr>
+        <w:ind w:firstLine="720"/>
+      </w:pPr>
+      <w:r>
+        <w:t>Pathfinding</w:t>
+      </w:r>
+    </w:p>
+    <w:p>
+      <w:r>
+        <w:t xml:space="preserve">Randomly generated level </w:t>
+      </w:r>
+    </w:p>
+    <w:p>
+      <w:pPr>
+        <w:ind w:firstLine="720"/>
+      </w:pPr>
+      <w:r>
+        <w:t>Randomly generated obstacles</w:t>
+      </w:r>
+    </w:p>
+    <w:p>
+      <w:r>
+        <w:t>Custom weapons</w:t>
+      </w:r>
+    </w:p>
+    <w:p>
+      <w:r>
+        <w:t>Elements</w:t>
+      </w:r>
+    </w:p>
+    <w:p>
+      <w:proofErr w:type="spellStart"/>
+      <w:r>
+        <w:t>Accesibility</w:t>
+      </w:r>
+      <w:proofErr w:type="spellEnd"/>
+      <w:r>
+        <w:t xml:space="preserve"> settings</w:t>
+      </w:r>
+    </w:p>
+    <w:p>
+      <w:r>
+        <w:tab/>
+        <w:t>Magnifier</w:t>
+      </w:r>
+    </w:p>
+    <w:p>
+      <w:r>
+        <w:tab/>
+        <w:t xml:space="preserve">Rebind Controls </w:t>
+      </w:r>
+    </w:p>
+    <w:p>
+      <w:r>
+        <w:tab/>
+        <w:t xml:space="preserve">Visual cue as alternate to audio </w:t>
+      </w:r>
+      <w:bookmarkStart w:id="0" w:name="_GoBack"/>
       <w:bookmarkEnd w:id="0"/>
-      <w:r>
-        <w:t xml:space="preserve"> </w:t>
-      </w:r>
-    </w:p>
-    <w:p>
-      <w:r>
-        <w:t xml:space="preserve">The purpose of this document is </w:t>
-      </w:r>
-      <w:r>
-        <w:t xml:space="preserve">to communicate effectively the technical details and design decisions of the system/algorithm to </w:t>
-      </w:r>
-      <w:r>
-        <w:t>the</w:t>
-      </w:r>
-      <w:r>
-        <w:t xml:space="preserve"> readers.</w:t>
-      </w:r>
-    </w:p>
-    <w:p>
-      <w:r>
-        <w:t xml:space="preserve">It </w:t>
-      </w:r>
-      <w:r>
-        <w:t>could</w:t>
-      </w:r>
-      <w:r>
-        <w:t xml:space="preserve"> include software architecture, algorithm design, class specifications, </w:t>
-      </w:r>
-      <w:r>
-        <w:t xml:space="preserve">pseudo code, </w:t>
-      </w:r>
-      <w:r>
-        <w:t>etc. with tools such as UML, Class Diagram, CRC Cards.</w:t>
-      </w:r>
-    </w:p>
-    <w:p>
-      <w:pPr>
-        <w:pStyle w:val="Heading2"/>
-      </w:pPr>
-      <w:bookmarkStart w:id="1" w:name="_Toc121849409"/>
-      <w:r>
-        <w:t>Programming languages</w:t>
-      </w:r>
-      <w:bookmarkEnd w:id="1"/>
-    </w:p>
-    <w:p>
-      <w:pPr>
-        <w:numPr>
-          <w:ilvl w:val="0"/>
-          <w:numId w:val="15"/>
-        </w:numPr>
-      </w:pPr>
-      <w:r>
-        <w:t>C++ / C</w:t>
-      </w:r>
-    </w:p>
-    <w:p>
-      <w:pPr>
-        <w:pStyle w:val="Heading2"/>
-      </w:pPr>
-      <w:bookmarkStart w:id="2" w:name="_Toc121849410"/>
-      <w:r>
-        <w:t>Libraries and API</w:t>
-      </w:r>
-      <w:bookmarkEnd w:id="2"/>
-    </w:p>
-    <w:p>
-      <w:pPr>
-        <w:numPr>
-          <w:ilvl w:val="0"/>
-          <w:numId w:val="15"/>
-        </w:numPr>
-        <w:rPr>
-          <w:b/>
-          <w:bCs/>
-        </w:rPr>
-      </w:pPr>
-      <w:r>
-        <w:rPr>
-          <w:b/>
-          <w:bCs/>
-        </w:rPr>
-        <w:t xml:space="preserve">Eye tracker library: </w:t>
-      </w:r>
-      <w:r>
-        <w:t>Required to run eye tracker in unity</w:t>
-      </w:r>
-      <w:r>
-        <w:rPr>
-          <w:b/>
-          <w:bCs/>
-        </w:rPr>
-        <w:t xml:space="preserve"> </w:t>
-      </w:r>
-    </w:p>
-    <w:p>
-      <w:pPr>
-        <w:pStyle w:val="Heading2"/>
-      </w:pPr>
-      <w:bookmarkStart w:id="3" w:name="_Toc121849411"/>
-      <w:r>
-        <w:t>Tools</w:t>
-      </w:r>
-      <w:bookmarkEnd w:id="3"/>
-    </w:p>
-    <w:p>
-      <w:pPr>
-        <w:numPr>
-          <w:ilvl w:val="0"/>
-          <w:numId w:val="16"/>
-        </w:numPr>
-        <w:rPr>
-          <w:b/>
-          <w:bCs/>
-        </w:rPr>
-      </w:pPr>
-      <w:r>
-        <w:rPr>
-          <w:b/>
-          <w:bCs/>
-        </w:rPr>
-        <w:t xml:space="preserve">Git: </w:t>
-      </w:r>
-      <w:r>
-        <w:t>version control system to store code</w:t>
-      </w:r>
-    </w:p>
-    <w:p>
-      <w:pPr>
-        <w:numPr>
-          <w:ilvl w:val="0"/>
-          <w:numId w:val="16"/>
-        </w:numPr>
-        <w:rPr>
-          <w:b/>
-          <w:bCs/>
-        </w:rPr>
-      </w:pPr>
-      <w:r>
-        <w:rPr>
-          <w:b/>
-          <w:bCs/>
-        </w:rPr>
-        <w:t xml:space="preserve">Microsoft Office: </w:t>
-      </w:r>
-      <w:r>
-        <w:t xml:space="preserve">Word to write the different </w:t>
-      </w:r>
-      <w:r>
-        <w:t xml:space="preserve">reports supporting this project. PowerPoint </w:t>
-      </w:r>
-      <w:r>
-        <w:t>as slides presentation support.</w:t>
-      </w:r>
-    </w:p>
-    <w:p>
-      <w:pPr>
-        <w:numPr>
-          <w:ilvl w:val="0"/>
-          <w:numId w:val="16"/>
-        </w:numPr>
-        <w:rPr>
-          <w:b/>
-          <w:bCs/>
-        </w:rPr>
-      </w:pPr>
-      <w:r>
-        <w:rPr>
-          <w:b/>
-          <w:bCs/>
-        </w:rPr>
-        <w:t xml:space="preserve">Unity: </w:t>
-      </w:r>
-      <w:r>
-        <w:t>Game engine to develop the game</w:t>
-      </w:r>
-      <w:r>
-        <w:rPr>
-          <w:b/>
-          <w:bCs/>
-        </w:rPr>
-        <w:t xml:space="preserve"> </w:t>
-      </w:r>
-    </w:p>
-    <w:p>
-      <w:pPr>
-        <w:numPr>
-          <w:ilvl w:val="0"/>
-          <w:numId w:val="16"/>
-        </w:numPr>
-        <w:rPr>
-          <w:b/>
-          <w:bCs/>
-        </w:rPr>
-      </w:pPr>
-      <w:r>
-        <w:rPr>
-          <w:b/>
-          <w:bCs/>
-        </w:rPr>
-        <w:t xml:space="preserve">Eye tracker: </w:t>
-      </w:r>
-      <w:r>
-        <w:t xml:space="preserve">Will be used as part of the game as additional controller / alternative to mouse </w:t>
-      </w:r>
     </w:p>
     <w:p/>
-    <w:p>
-      <w:pPr>
-        <w:pStyle w:val="Heading1"/>
-      </w:pPr>
-      <w:bookmarkStart w:id="4" w:name="_Toc121849412"/>
-      <w:r>
-        <w:t>References</w:t>
-      </w:r>
-      <w:bookmarkEnd w:id="4"/>
-    </w:p>
-    <w:p>
-      <w:pPr>
-        <w:pStyle w:val="Bibliography"/>
-        <w:ind w:left="720" w:hanging="720"/>
-        <w:rPr>
-          <w:noProof/>
-          <w:szCs w:val="24"/>
-        </w:rPr>
-      </w:pPr>
-      <w:r>
-        <w:rPr>
-          <w:noProof/>
-        </w:rPr>
-        <w:t xml:space="preserve">Bei Yuan, E. F. (Apr 2, 2010). </w:t>
-      </w:r>
-      <w:r>
-        <w:rPr>
-          <w:i/>
-          <w:iCs/>
-          <w:noProof/>
-        </w:rPr>
-        <w:t>Accessibility in game.</w:t>
-      </w:r>
-      <w:r>
-        <w:rPr>
-          <w:noProof/>
-        </w:rPr>
-        <w:t xml:space="preserve"> Retrieved from https://link.springer.com/article/10.1007/s10209-010-0189-5</w:t>
-      </w:r>
-    </w:p>
-    <w:p>
-      <w:pPr>
-        <w:pStyle w:val="Bibliography"/>
-        <w:ind w:left="720" w:hanging="720"/>
-        <w:rPr>
-          <w:noProof/>
-        </w:rPr>
-      </w:pPr>
-      <w:r>
-        <w:rPr>
-          <w:noProof/>
-        </w:rPr>
-        <w:t>Eyeware Beam . (2022). How Eye Tracking and Head Tracking Help Disabled Gamers Level Up. Retrieved from https://beam.eyeware.tech/disabled-gamers-level-up-head-eye-tracker/</w:t>
-      </w:r>
-    </w:p>
-    <w:p>
-      <w:pPr>
-        <w:pStyle w:val="Bibliography"/>
-        <w:ind w:left="720" w:hanging="720"/>
-        <w:rPr>
-          <w:noProof/>
-        </w:rPr>
-      </w:pPr>
-      <w:r>
-        <w:rPr>
-          <w:noProof/>
-        </w:rPr>
-        <w:t>João Antunes, P. S. (2018, May 7). A Study on the Use of Eye Tracking to Adapt Gameplay and Procedural Content Generation in First-Person Shooter Games. Retrieved from https://www.mdpi.com/2414-4088/2/2/23/pdf</w:t>
-      </w:r>
-    </w:p>
-    <w:p>
-      <w:pPr>
-        <w:pStyle w:val="Bibliography"/>
-        <w:ind w:left="720" w:hanging="720"/>
-        <w:rPr>
-          <w:noProof/>
-        </w:rPr>
-      </w:pPr>
-      <w:r>
-        <w:rPr>
-          <w:noProof/>
-        </w:rPr>
-        <w:t>Jorge De Greef, V. P. (2018). Evaluating the Benefit of Assistive AR Technology through Eye Tracking in a Surgical Simulation System. Retrieved from https://lirias.kuleuven.be/retrieve/520081</w:t>
-      </w:r>
-    </w:p>
-    <w:p>
-      <w:pPr>
-        <w:pStyle w:val="Bibliography"/>
-        <w:ind w:left="720" w:hanging="720"/>
-        <w:rPr>
-          <w:noProof/>
-        </w:rPr>
-      </w:pPr>
-      <w:r>
-        <w:rPr>
-          <w:noProof/>
-        </w:rPr>
-        <w:t>Jovanovic, B. (2022). Gamer Demographics: Facts and Stats About the Most Popular Hobby in the World. Retrieved from https://dataprot.net/statistics/gamer-demographics/</w:t>
-      </w:r>
-    </w:p>
-    <w:p>
-      <w:pPr>
-        <w:pStyle w:val="Bibliography"/>
-        <w:ind w:left="720" w:hanging="720"/>
-        <w:rPr>
-          <w:noProof/>
-        </w:rPr>
-      </w:pPr>
-      <w:r>
-        <w:rPr>
-          <w:noProof/>
-        </w:rPr>
-        <w:t>Kate, F. (2022, 3 25). Gamer Born With No Hands Impresses Internet With Setup: 'Such a Boss'. Retrieved from https://www.newsweek.com/tiktok-reddit-86hands-martin-gaming-disability-accessibility-1691729#:~:text=A%20gamer%20has%20been%20praised,scenes%20videos%20of%20his%20gaming.</w:t>
-      </w:r>
-    </w:p>
-    <w:p>
-      <w:pPr>
-        <w:pStyle w:val="Bibliography"/>
-        <w:ind w:left="720" w:hanging="720"/>
-        <w:rPr>
-          <w:noProof/>
-        </w:rPr>
-      </w:pPr>
-      <w:r>
-        <w:rPr>
-          <w:noProof/>
-        </w:rPr>
-        <w:lastRenderedPageBreak/>
-        <w:t>Sennersten, C. (2004). Eye movements in an Action Game. Retrieved from https://lup.lub.lu.se/student-papers/record/1328850/file/1328851.pdf</w:t>
-      </w:r>
-    </w:p>
-    <w:p>
-      <w:pPr>
-        <w:pStyle w:val="Bibliography"/>
-        <w:ind w:left="720" w:hanging="720"/>
-        <w:rPr>
-          <w:noProof/>
-        </w:rPr>
-      </w:pPr>
-      <w:r>
-        <w:rPr>
-          <w:noProof/>
-        </w:rPr>
-        <w:t>Silman, J. (Sep 20, 2021). BrolyLegs on Video Game Accessibility: “We’ve Seen Progress, but Must Continue the Fight”. Retrieved from https://compete.playstation.com/en-ie/all/articles/brolylegs-on-video-game-accessibility-weve-seen-progress-but-must-continue-the-fight?filterNewsO=type.Guides&amp;validatedAge=true</w:t>
-      </w:r>
-    </w:p>
-    <w:p>
-      <w:pPr>
-        <w:pStyle w:val="Bibliography"/>
-        <w:ind w:left="720" w:hanging="720"/>
-        <w:rPr>
-          <w:noProof/>
-        </w:rPr>
-      </w:pPr>
-      <w:r>
-        <w:rPr>
-          <w:noProof/>
-        </w:rPr>
-        <w:t>Tara Qadir Kaka Muhammad, H. O. (2022, April 4). Eye Tracking Technique for Controlling Computer Game Objects. Retrieved from http://65.21.159.25/index.php/uhdjst/article/view/903/683</w:t>
-      </w:r>
-    </w:p>
-    <w:p>
-      <w:pPr>
-        <w:pStyle w:val="Bibliography"/>
-        <w:ind w:left="720" w:hanging="720"/>
-        <w:rPr>
-          <w:noProof/>
-        </w:rPr>
-      </w:pPr>
-      <w:r>
-        <w:rPr>
-          <w:noProof/>
-        </w:rPr>
-        <w:t>Zalewski, D. (2021, November 4). Eye tracking and video games research. Retrieved from https://tryevidence.com/blog/eye-tracking-and-video-games-research/#:~:text=The%20eye%20tracking%20device%20emits,the%20screen%20player%20was%20looking</w:t>
-      </w:r>
-    </w:p>
     <w:sectPr>
       <w:footerReference w:type="default" r:id="rId12"/>
       <w:pgSz w:w="11906" w:h="16838"/>
@@ -1209,7 +974,7 @@
 </file>
 
 <file path=word/endnotes.xml><?xml version="1.0" encoding="utf-8"?>
-<w:endnotes xmlns:wpc="http://schemas.microsoft.com/office/word/2010/wordprocessingCanvas" xmlns:cx="http://schemas.microsoft.com/office/drawing/2014/chartex" xmlns:cx1="http://schemas.microsoft.com/office/drawing/2015/9/8/chartex" xmlns:cx2="http://schemas.microsoft.com/office/drawing/2015/10/21/chartex" xmlns:cx3="http://schemas.microsoft.com/office/drawing/2016/5/9/chartex" xmlns:cx4="http://schemas.microsoft.com/office/drawing/2016/5/10/chartex" xmlns:cx5="http://schemas.microsoft.com/office/drawing/2016/5/11/chartex" xmlns:cx6="http://schemas.microsoft.com/office/drawing/2016/5/12/chartex" xmlns:cx7="http://schemas.microsoft.com/office/drawing/2016/5/13/chartex" xmlns:cx8="http://schemas.microsoft.com/office/drawing/2016/5/14/chartex" xmlns:mc="http://schemas.openxmlformats.org/markup-compatibility/2006" xmlns:aink="http://schemas.microsoft.com/office/drawing/2016/ink" xmlns:am3d="http://schemas.microsoft.com/office/drawing/2017/model3d" xmlns:o="urn:schemas-microsoft-com:office:office" xmlns:oel="http://schemas.microsoft.com/office/2019/extlst" xmlns:r="http://schemas.openxmlformats.org/officeDocument/2006/relationships" xmlns:m="http://schemas.openxmlformats.org/officeDocument/2006/math" xmlns:v="urn:schemas-microsoft-com:vml" xmlns:wp14="http://schemas.microsoft.com/office/word/2010/wordprocessingDrawing" xmlns:wp="http://schemas.openxmlformats.org/drawingml/2006/wordprocessingDrawing" xmlns:w10="urn:schemas-microsoft-com:office:word" xmlns:w="http://schemas.openxmlformats.org/wordprocessingml/2006/main" xmlns:w14="http://schemas.microsoft.com/office/word/2010/wordml" xmlns:w15="http://schemas.microsoft.com/office/word/2012/wordml" xmlns:w16cex="http://schemas.microsoft.com/office/word/2018/wordml/cex" xmlns:w16cid="http://schemas.microsoft.com/office/word/2016/wordml/cid" xmlns:w16="http://schemas.microsoft.com/office/word/2018/wordml" xmlns:w16sdtdh="http://schemas.microsoft.com/office/word/2020/wordml/sdtdatahash" xmlns:w16se="http://schemas.microsoft.com/office/word/2015/wordml/symex" xmlns:wpg="http://schemas.microsoft.com/office/word/2010/wordprocessingGroup" xmlns:wpi="http://schemas.microsoft.com/office/word/2010/wordprocessingInk" xmlns:wne="http://schemas.microsoft.com/office/word/2006/wordml" xmlns:wps="http://schemas.microsoft.com/office/word/2010/wordprocessingShape" mc:Ignorable="w14 w15 w16se w16cid w16 w16cex w16sdtdh wp14">
+<w:endnotes xmlns:wpc="http://schemas.microsoft.com/office/word/2010/wordprocessingCanvas" xmlns:cx="http://schemas.microsoft.com/office/drawing/2014/chartex" xmlns:cx1="http://schemas.microsoft.com/office/drawing/2015/9/8/chartex" xmlns:cx2="http://schemas.microsoft.com/office/drawing/2015/10/21/chartex" xmlns:cx3="http://schemas.microsoft.com/office/drawing/2016/5/9/chartex" xmlns:cx4="http://schemas.microsoft.com/office/drawing/2016/5/10/chartex" xmlns:cx5="http://schemas.microsoft.com/office/drawing/2016/5/11/chartex" xmlns:cx6="http://schemas.microsoft.com/office/drawing/2016/5/12/chartex" xmlns:cx7="http://schemas.microsoft.com/office/drawing/2016/5/13/chartex" xmlns:cx8="http://schemas.microsoft.com/office/drawing/2016/5/14/chartex" xmlns:mc="http://schemas.openxmlformats.org/markup-compatibility/2006" xmlns:aink="http://schemas.microsoft.com/office/drawing/2016/ink" xmlns:am3d="http://schemas.microsoft.com/office/drawing/2017/model3d" xmlns:o="urn:schemas-microsoft-com:office:office" xmlns:r="http://schemas.openxmlformats.org/officeDocument/2006/relationships" xmlns:m="http://schemas.openxmlformats.org/officeDocument/2006/math" xmlns:v="urn:schemas-microsoft-com:vml" xmlns:wp14="http://schemas.microsoft.com/office/word/2010/wordprocessingDrawing" xmlns:wp="http://schemas.openxmlformats.org/drawingml/2006/wordprocessingDrawing" xmlns:w10="urn:schemas-microsoft-com:office:word" xmlns:w="http://schemas.openxmlformats.org/wordprocessingml/2006/main" xmlns:w14="http://schemas.microsoft.com/office/word/2010/wordml" xmlns:w15="http://schemas.microsoft.com/office/word/2012/wordml" xmlns:w16cid="http://schemas.microsoft.com/office/word/2016/wordml/cid" xmlns:w16se="http://schemas.microsoft.com/office/word/2015/wordml/symex" xmlns:wpg="http://schemas.microsoft.com/office/word/2010/wordprocessingGroup" xmlns:wpi="http://schemas.microsoft.com/office/word/2010/wordprocessingInk" xmlns:wne="http://schemas.microsoft.com/office/word/2006/wordml" xmlns:wps="http://schemas.microsoft.com/office/word/2010/wordprocessingShape" mc:Ignorable="w14 w15 w16se w16cid wp14">
   <w:endnote w:type="separator" w:id="-1">
     <w:p>
       <w:pPr>
@@ -1234,7 +999,7 @@
 </file>
 
 <file path=word/footer1.xml><?xml version="1.0" encoding="utf-8"?>
-<w:ftr xmlns:wpc="http://schemas.microsoft.com/office/word/2010/wordprocessingCanvas" xmlns:cx="http://schemas.microsoft.com/office/drawing/2014/chartex" xmlns:cx1="http://schemas.microsoft.com/office/drawing/2015/9/8/chartex" xmlns:cx2="http://schemas.microsoft.com/office/drawing/2015/10/21/chartex" xmlns:cx3="http://schemas.microsoft.com/office/drawing/2016/5/9/chartex" xmlns:cx4="http://schemas.microsoft.com/office/drawing/2016/5/10/chartex" xmlns:cx5="http://schemas.microsoft.com/office/drawing/2016/5/11/chartex" xmlns:cx6="http://schemas.microsoft.com/office/drawing/2016/5/12/chartex" xmlns:cx7="http://schemas.microsoft.com/office/drawing/2016/5/13/chartex" xmlns:cx8="http://schemas.microsoft.com/office/drawing/2016/5/14/chartex" xmlns:mc="http://schemas.openxmlformats.org/markup-compatibility/2006" xmlns:aink="http://schemas.microsoft.com/office/drawing/2016/ink" xmlns:am3d="http://schemas.microsoft.com/office/drawing/2017/model3d" xmlns:o="urn:schemas-microsoft-com:office:office" xmlns:oel="http://schemas.microsoft.com/office/2019/extlst" xmlns:r="http://schemas.openxmlformats.org/officeDocument/2006/relationships" xmlns:m="http://schemas.openxmlformats.org/officeDocument/2006/math" xmlns:v="urn:schemas-microsoft-com:vml" xmlns:wp14="http://schemas.microsoft.com/office/word/2010/wordprocessingDrawing" xmlns:wp="http://schemas.openxmlformats.org/drawingml/2006/wordprocessingDrawing" xmlns:w10="urn:schemas-microsoft-com:office:word" xmlns:w="http://schemas.openxmlformats.org/wordprocessingml/2006/main" xmlns:w14="http://schemas.microsoft.com/office/word/2010/wordml" xmlns:w15="http://schemas.microsoft.com/office/word/2012/wordml" xmlns:w16cex="http://schemas.microsoft.com/office/word/2018/wordml/cex" xmlns:w16cid="http://schemas.microsoft.com/office/word/2016/wordml/cid" xmlns:w16="http://schemas.microsoft.com/office/word/2018/wordml" xmlns:w16sdtdh="http://schemas.microsoft.com/office/word/2020/wordml/sdtdatahash" xmlns:w16se="http://schemas.microsoft.com/office/word/2015/wordml/symex" xmlns:wpg="http://schemas.microsoft.com/office/word/2010/wordprocessingGroup" xmlns:wpi="http://schemas.microsoft.com/office/word/2010/wordprocessingInk" xmlns:wne="http://schemas.microsoft.com/office/word/2006/wordml" xmlns:wps="http://schemas.microsoft.com/office/word/2010/wordprocessingShape" mc:Ignorable="w14 w15 w16se w16cid w16 w16cex w16sdtdh wp14">
+<w:ftr xmlns:wpc="http://schemas.microsoft.com/office/word/2010/wordprocessingCanvas" xmlns:cx="http://schemas.microsoft.com/office/drawing/2014/chartex" xmlns:cx1="http://schemas.microsoft.com/office/drawing/2015/9/8/chartex" xmlns:cx2="http://schemas.microsoft.com/office/drawing/2015/10/21/chartex" xmlns:cx3="http://schemas.microsoft.com/office/drawing/2016/5/9/chartex" xmlns:cx4="http://schemas.microsoft.com/office/drawing/2016/5/10/chartex" xmlns:cx5="http://schemas.microsoft.com/office/drawing/2016/5/11/chartex" xmlns:cx6="http://schemas.microsoft.com/office/drawing/2016/5/12/chartex" xmlns:cx7="http://schemas.microsoft.com/office/drawing/2016/5/13/chartex" xmlns:cx8="http://schemas.microsoft.com/office/drawing/2016/5/14/chartex" xmlns:mc="http://schemas.openxmlformats.org/markup-compatibility/2006" xmlns:aink="http://schemas.microsoft.com/office/drawing/2016/ink" xmlns:am3d="http://schemas.microsoft.com/office/drawing/2017/model3d" xmlns:o="urn:schemas-microsoft-com:office:office" xmlns:r="http://schemas.openxmlformats.org/officeDocument/2006/relationships" xmlns:m="http://schemas.openxmlformats.org/officeDocument/2006/math" xmlns:v="urn:schemas-microsoft-com:vml" xmlns:wp14="http://schemas.microsoft.com/office/word/2010/wordprocessingDrawing" xmlns:wp="http://schemas.openxmlformats.org/drawingml/2006/wordprocessingDrawing" xmlns:w10="urn:schemas-microsoft-com:office:word" xmlns:w="http://schemas.openxmlformats.org/wordprocessingml/2006/main" xmlns:w14="http://schemas.microsoft.com/office/word/2010/wordml" xmlns:w15="http://schemas.microsoft.com/office/word/2012/wordml" xmlns:w16cid="http://schemas.microsoft.com/office/word/2016/wordml/cid" xmlns:w16se="http://schemas.microsoft.com/office/word/2015/wordml/symex" xmlns:wpg="http://schemas.microsoft.com/office/word/2010/wordprocessingGroup" xmlns:wpi="http://schemas.microsoft.com/office/word/2010/wordprocessingInk" xmlns:wne="http://schemas.microsoft.com/office/word/2006/wordml" xmlns:wps="http://schemas.microsoft.com/office/word/2010/wordprocessingShape" mc:Ignorable="w14 w15 w16se w16cid wp14">
   <w:p>
     <w:pPr>
       <w:pStyle w:val="Footer"/>
@@ -1347,7 +1112,7 @@
 </file>
 
 <file path=word/footnotes.xml><?xml version="1.0" encoding="utf-8"?>
-<w:footnotes xmlns:wpc="http://schemas.microsoft.com/office/word/2010/wordprocessingCanvas" xmlns:cx="http://schemas.microsoft.com/office/drawing/2014/chartex" xmlns:cx1="http://schemas.microsoft.com/office/drawing/2015/9/8/chartex" xmlns:cx2="http://schemas.microsoft.com/office/drawing/2015/10/21/chartex" xmlns:cx3="http://schemas.microsoft.com/office/drawing/2016/5/9/chartex" xmlns:cx4="http://schemas.microsoft.com/office/drawing/2016/5/10/chartex" xmlns:cx5="http://schemas.microsoft.com/office/drawing/2016/5/11/chartex" xmlns:cx6="http://schemas.microsoft.com/office/drawing/2016/5/12/chartex" xmlns:cx7="http://schemas.microsoft.com/office/drawing/2016/5/13/chartex" xmlns:cx8="http://schemas.microsoft.com/office/drawing/2016/5/14/chartex" xmlns:mc="http://schemas.openxmlformats.org/markup-compatibility/2006" xmlns:aink="http://schemas.microsoft.com/office/drawing/2016/ink" xmlns:am3d="http://schemas.microsoft.com/office/drawing/2017/model3d" xmlns:o="urn:schemas-microsoft-com:office:office" xmlns:oel="http://schemas.microsoft.com/office/2019/extlst" xmlns:r="http://schemas.openxmlformats.org/officeDocument/2006/relationships" xmlns:m="http://schemas.openxmlformats.org/officeDocument/2006/math" xmlns:v="urn:schemas-microsoft-com:vml" xmlns:wp14="http://schemas.microsoft.com/office/word/2010/wordprocessingDrawing" xmlns:wp="http://schemas.openxmlformats.org/drawingml/2006/wordprocessingDrawing" xmlns:w10="urn:schemas-microsoft-com:office:word" xmlns:w="http://schemas.openxmlformats.org/wordprocessingml/2006/main" xmlns:w14="http://schemas.microsoft.com/office/word/2010/wordml" xmlns:w15="http://schemas.microsoft.com/office/word/2012/wordml" xmlns:w16cex="http://schemas.microsoft.com/office/word/2018/wordml/cex" xmlns:w16cid="http://schemas.microsoft.com/office/word/2016/wordml/cid" xmlns:w16="http://schemas.microsoft.com/office/word/2018/wordml" xmlns:w16sdtdh="http://schemas.microsoft.com/office/word/2020/wordml/sdtdatahash" xmlns:w16se="http://schemas.microsoft.com/office/word/2015/wordml/symex" xmlns:wpg="http://schemas.microsoft.com/office/word/2010/wordprocessingGroup" xmlns:wpi="http://schemas.microsoft.com/office/word/2010/wordprocessingInk" xmlns:wne="http://schemas.microsoft.com/office/word/2006/wordml" xmlns:wps="http://schemas.microsoft.com/office/word/2010/wordprocessingShape" mc:Ignorable="w14 w15 w16se w16cid w16 w16cex w16sdtdh wp14">
+<w:footnotes xmlns:wpc="http://schemas.microsoft.com/office/word/2010/wordprocessingCanvas" xmlns:cx="http://schemas.microsoft.com/office/drawing/2014/chartex" xmlns:cx1="http://schemas.microsoft.com/office/drawing/2015/9/8/chartex" xmlns:cx2="http://schemas.microsoft.com/office/drawing/2015/10/21/chartex" xmlns:cx3="http://schemas.microsoft.com/office/drawing/2016/5/9/chartex" xmlns:cx4="http://schemas.microsoft.com/office/drawing/2016/5/10/chartex" xmlns:cx5="http://schemas.microsoft.com/office/drawing/2016/5/11/chartex" xmlns:cx6="http://schemas.microsoft.com/office/drawing/2016/5/12/chartex" xmlns:cx7="http://schemas.microsoft.com/office/drawing/2016/5/13/chartex" xmlns:cx8="http://schemas.microsoft.com/office/drawing/2016/5/14/chartex" xmlns:mc="http://schemas.openxmlformats.org/markup-compatibility/2006" xmlns:aink="http://schemas.microsoft.com/office/drawing/2016/ink" xmlns:am3d="http://schemas.microsoft.com/office/drawing/2017/model3d" xmlns:o="urn:schemas-microsoft-com:office:office" xmlns:r="http://schemas.openxmlformats.org/officeDocument/2006/relationships" xmlns:m="http://schemas.openxmlformats.org/officeDocument/2006/math" xmlns:v="urn:schemas-microsoft-com:vml" xmlns:wp14="http://schemas.microsoft.com/office/word/2010/wordprocessingDrawing" xmlns:wp="http://schemas.openxmlformats.org/drawingml/2006/wordprocessingDrawing" xmlns:w10="urn:schemas-microsoft-com:office:word" xmlns:w="http://schemas.openxmlformats.org/wordprocessingml/2006/main" xmlns:w14="http://schemas.microsoft.com/office/word/2010/wordml" xmlns:w15="http://schemas.microsoft.com/office/word/2012/wordml" xmlns:w16cid="http://schemas.microsoft.com/office/word/2016/wordml/cid" xmlns:w16se="http://schemas.microsoft.com/office/word/2015/wordml/symex" xmlns:wpg="http://schemas.microsoft.com/office/word/2010/wordprocessingGroup" xmlns:wpi="http://schemas.microsoft.com/office/word/2010/wordprocessingInk" xmlns:wne="http://schemas.microsoft.com/office/word/2006/wordml" xmlns:wps="http://schemas.microsoft.com/office/word/2010/wordprocessingShape" mc:Ignorable="w14 w15 w16se w16cid wp14">
   <w:footnote w:type="separator" w:id="-1">
     <w:p>
       <w:pPr>
@@ -1372,7 +1137,7 @@
 </file>
 
 <file path=word/numbering.xml><?xml version="1.0" encoding="utf-8"?>
-<w:numbering xmlns:wpc="http://schemas.microsoft.com/office/word/2010/wordprocessingCanvas" xmlns:cx="http://schemas.microsoft.com/office/drawing/2014/chartex" xmlns:cx1="http://schemas.microsoft.com/office/drawing/2015/9/8/chartex" xmlns:cx2="http://schemas.microsoft.com/office/drawing/2015/10/21/chartex" xmlns:cx3="http://schemas.microsoft.com/office/drawing/2016/5/9/chartex" xmlns:cx4="http://schemas.microsoft.com/office/drawing/2016/5/10/chartex" xmlns:cx5="http://schemas.microsoft.com/office/drawing/2016/5/11/chartex" xmlns:cx6="http://schemas.microsoft.com/office/drawing/2016/5/12/chartex" xmlns:cx7="http://schemas.microsoft.com/office/drawing/2016/5/13/chartex" xmlns:cx8="http://schemas.microsoft.com/office/drawing/2016/5/14/chartex" xmlns:mc="http://schemas.openxmlformats.org/markup-compatibility/2006" xmlns:aink="http://schemas.microsoft.com/office/drawing/2016/ink" xmlns:am3d="http://schemas.microsoft.com/office/drawing/2017/model3d" xmlns:o="urn:schemas-microsoft-com:office:office" xmlns:oel="http://schemas.microsoft.com/office/2019/extlst" xmlns:r="http://schemas.openxmlformats.org/officeDocument/2006/relationships" xmlns:m="http://schemas.openxmlformats.org/officeDocument/2006/math" xmlns:v="urn:schemas-microsoft-com:vml" xmlns:wp14="http://schemas.microsoft.com/office/word/2010/wordprocessingDrawing" xmlns:wp="http://schemas.openxmlformats.org/drawingml/2006/wordprocessingDrawing" xmlns:w10="urn:schemas-microsoft-com:office:word" xmlns:w="http://schemas.openxmlformats.org/wordprocessingml/2006/main" xmlns:w14="http://schemas.microsoft.com/office/word/2010/wordml" xmlns:w15="http://schemas.microsoft.com/office/word/2012/wordml" xmlns:w16cex="http://schemas.microsoft.com/office/word/2018/wordml/cex" xmlns:w16cid="http://schemas.microsoft.com/office/word/2016/wordml/cid" xmlns:w16="http://schemas.microsoft.com/office/word/2018/wordml" xmlns:w16sdtdh="http://schemas.microsoft.com/office/word/2020/wordml/sdtdatahash" xmlns:w16se="http://schemas.microsoft.com/office/word/2015/wordml/symex" xmlns:wpg="http://schemas.microsoft.com/office/word/2010/wordprocessingGroup" xmlns:wpi="http://schemas.microsoft.com/office/word/2010/wordprocessingInk" xmlns:wne="http://schemas.microsoft.com/office/word/2006/wordml" xmlns:wps="http://schemas.microsoft.com/office/word/2010/wordprocessingShape" mc:Ignorable="w14 w15 w16se w16cid w16 w16cex w16sdtdh wp14">
+<w:numbering xmlns:wpc="http://schemas.microsoft.com/office/word/2010/wordprocessingCanvas" xmlns:cx="http://schemas.microsoft.com/office/drawing/2014/chartex" xmlns:cx1="http://schemas.microsoft.com/office/drawing/2015/9/8/chartex" xmlns:cx2="http://schemas.microsoft.com/office/drawing/2015/10/21/chartex" xmlns:cx3="http://schemas.microsoft.com/office/drawing/2016/5/9/chartex" xmlns:cx4="http://schemas.microsoft.com/office/drawing/2016/5/10/chartex" xmlns:cx5="http://schemas.microsoft.com/office/drawing/2016/5/11/chartex" xmlns:cx6="http://schemas.microsoft.com/office/drawing/2016/5/12/chartex" xmlns:cx7="http://schemas.microsoft.com/office/drawing/2016/5/13/chartex" xmlns:cx8="http://schemas.microsoft.com/office/drawing/2016/5/14/chartex" xmlns:mc="http://schemas.openxmlformats.org/markup-compatibility/2006" xmlns:aink="http://schemas.microsoft.com/office/drawing/2016/ink" xmlns:am3d="http://schemas.microsoft.com/office/drawing/2017/model3d" xmlns:o="urn:schemas-microsoft-com:office:office" xmlns:r="http://schemas.openxmlformats.org/officeDocument/2006/relationships" xmlns:m="http://schemas.openxmlformats.org/officeDocument/2006/math" xmlns:v="urn:schemas-microsoft-com:vml" xmlns:wp14="http://schemas.microsoft.com/office/word/2010/wordprocessingDrawing" xmlns:wp="http://schemas.openxmlformats.org/drawingml/2006/wordprocessingDrawing" xmlns:w10="urn:schemas-microsoft-com:office:word" xmlns:w="http://schemas.openxmlformats.org/wordprocessingml/2006/main" xmlns:w14="http://schemas.microsoft.com/office/word/2010/wordml" xmlns:w15="http://schemas.microsoft.com/office/word/2012/wordml" xmlns:w16cid="http://schemas.microsoft.com/office/word/2016/wordml/cid" xmlns:w16se="http://schemas.microsoft.com/office/word/2015/wordml/symex" xmlns:wpg="http://schemas.microsoft.com/office/word/2010/wordprocessingGroup" xmlns:wpi="http://schemas.microsoft.com/office/word/2010/wordprocessingInk" xmlns:wne="http://schemas.microsoft.com/office/word/2006/wordml" xmlns:wps="http://schemas.microsoft.com/office/word/2010/wordprocessingShape" mc:Ignorable="w14 w15 w16se w16cid wp14">
   <w:abstractNum w:abstractNumId="0" w15:restartNumberingAfterBreak="0">
     <w:nsid w:val="14397F07"/>
     <w:multiLevelType w:val="hybridMultilevel"/>
@@ -3559,59 +3324,59 @@
       </w:rPr>
     </w:lvl>
   </w:abstractNum>
-  <w:num w:numId="1" w16cid:durableId="42796026">
+  <w:num w:numId="1">
     <w:abstractNumId w:val="7"/>
   </w:num>
-  <w:num w:numId="2" w16cid:durableId="1012417756">
+  <w:num w:numId="2">
     <w:abstractNumId w:val="2"/>
   </w:num>
-  <w:num w:numId="3" w16cid:durableId="2110007942">
+  <w:num w:numId="3">
     <w:abstractNumId w:val="1"/>
   </w:num>
-  <w:num w:numId="4" w16cid:durableId="481389286">
+  <w:num w:numId="4">
     <w:abstractNumId w:val="4"/>
   </w:num>
-  <w:num w:numId="5" w16cid:durableId="1495678382">
+  <w:num w:numId="5">
     <w:abstractNumId w:val="12"/>
   </w:num>
-  <w:num w:numId="6" w16cid:durableId="6029621">
+  <w:num w:numId="6">
     <w:abstractNumId w:val="15"/>
   </w:num>
-  <w:num w:numId="7" w16cid:durableId="261688730">
+  <w:num w:numId="7">
     <w:abstractNumId w:val="5"/>
   </w:num>
-  <w:num w:numId="8" w16cid:durableId="2100904441">
+  <w:num w:numId="8">
     <w:abstractNumId w:val="6"/>
   </w:num>
-  <w:num w:numId="9" w16cid:durableId="545022886">
+  <w:num w:numId="9">
     <w:abstractNumId w:val="8"/>
   </w:num>
-  <w:num w:numId="10" w16cid:durableId="783963064">
+  <w:num w:numId="10">
     <w:abstractNumId w:val="14"/>
   </w:num>
-  <w:num w:numId="11" w16cid:durableId="258947930">
+  <w:num w:numId="11">
     <w:abstractNumId w:val="9"/>
   </w:num>
-  <w:num w:numId="12" w16cid:durableId="662204516">
+  <w:num w:numId="12">
     <w:abstractNumId w:val="13"/>
   </w:num>
-  <w:num w:numId="13" w16cid:durableId="1903370636">
+  <w:num w:numId="13">
     <w:abstractNumId w:val="10"/>
   </w:num>
-  <w:num w:numId="14" w16cid:durableId="2048018702">
+  <w:num w:numId="14">
     <w:abstractNumId w:val="11"/>
   </w:num>
-  <w:num w:numId="15" w16cid:durableId="683746316">
+  <w:num w:numId="15">
     <w:abstractNumId w:val="3"/>
   </w:num>
-  <w:num w:numId="16" w16cid:durableId="1683434855">
+  <w:num w:numId="16">
     <w:abstractNumId w:val="0"/>
   </w:num>
 </w:numbering>
 </file>
 
 <file path=word/styles.xml><?xml version="1.0" encoding="utf-8"?>
-<w:styles xmlns:mc="http://schemas.openxmlformats.org/markup-compatibility/2006" xmlns:r="http://schemas.openxmlformats.org/officeDocument/2006/relationships" xmlns:w="http://schemas.openxmlformats.org/wordprocessingml/2006/main" xmlns:w14="http://schemas.microsoft.com/office/word/2010/wordml" xmlns:w15="http://schemas.microsoft.com/office/word/2012/wordml" xmlns:w16cex="http://schemas.microsoft.com/office/word/2018/wordml/cex" xmlns:w16cid="http://schemas.microsoft.com/office/word/2016/wordml/cid" xmlns:w16="http://schemas.microsoft.com/office/word/2018/wordml" xmlns:w16sdtdh="http://schemas.microsoft.com/office/word/2020/wordml/sdtdatahash" xmlns:w16se="http://schemas.microsoft.com/office/word/2015/wordml/symex" mc:Ignorable="w14 w15 w16se w16cid w16 w16cex w16sdtdh">
+<w:styles xmlns:mc="http://schemas.openxmlformats.org/markup-compatibility/2006" xmlns:r="http://schemas.openxmlformats.org/officeDocument/2006/relationships" xmlns:w="http://schemas.openxmlformats.org/wordprocessingml/2006/main" xmlns:w14="http://schemas.microsoft.com/office/word/2010/wordml" xmlns:w15="http://schemas.microsoft.com/office/word/2012/wordml" xmlns:w16cid="http://schemas.microsoft.com/office/word/2016/wordml/cid" xmlns:w16se="http://schemas.microsoft.com/office/word/2015/wordml/symex" mc:Ignorable="w14 w15 w16se w16cid">
   <w:docDefaults>
     <w:rPrDefault>
       <w:rPr>
@@ -3621,7 +3386,7 @@
     </w:rPrDefault>
     <w:pPrDefault/>
   </w:docDefaults>
-  <w:latentStyles w:defLockedState="0" w:defUIPriority="99" w:defSemiHidden="0" w:defUnhideWhenUsed="0" w:defQFormat="0" w:count="376">
+  <w:latentStyles w:defLockedState="0" w:defUIPriority="99" w:defSemiHidden="0" w:defUnhideWhenUsed="0" w:defQFormat="0" w:count="375">
     <w:lsdException w:name="Normal" w:uiPriority="0" w:qFormat="1"/>
     <w:lsdException w:name="heading 1" w:uiPriority="9" w:qFormat="1"/>
     <w:lsdException w:name="heading 2" w:semiHidden="1" w:uiPriority="9" w:unhideWhenUsed="1" w:qFormat="1"/>
@@ -3997,7 +3762,6 @@
     <w:lsdException w:name="Smart Hyperlink" w:semiHidden="1" w:unhideWhenUsed="1"/>
     <w:lsdException w:name="Hashtag" w:semiHidden="1" w:unhideWhenUsed="1"/>
     <w:lsdException w:name="Unresolved Mention" w:semiHidden="1" w:unhideWhenUsed="1"/>
-    <w:lsdException w:name="Smart Link" w:semiHidden="1" w:unhideWhenUsed="1"/>
   </w:latentStyles>
   <w:style w:type="paragraph" w:default="1" w:styleId="Normal">
     <w:name w:val="Normal"/>
@@ -4954,9 +4718,12 @@
 </file>
 
 <file path=customXml/item1.xml><?xml version="1.0" encoding="utf-8"?>
-<p:properties xmlns:p="http://schemas.microsoft.com/office/2006/metadata/properties" xmlns:xsi="http://www.w3.org/2001/XMLSchema-instance" xmlns:pc="http://schemas.microsoft.com/office/infopath/2007/PartnerControls">
-  <documentManagement/>
-</p:properties>
+<?mso-contentType ?>
+<FormTemplates xmlns="http://schemas.microsoft.com/sharepoint/v3/contenttype/forms">
+  <Display>DocumentLibraryForm</Display>
+  <Edit>DocumentLibraryForm</Edit>
+  <New>DocumentLibraryForm</New>
+</FormTemplates>
 </file>
 
 <file path=customXml/item2.xml><?xml version="1.0" encoding="utf-8"?>
@@ -5074,12 +4841,9 @@
 </file>
 
 <file path=customXml/item3.xml><?xml version="1.0" encoding="utf-8"?>
-<?mso-contentType ?>
-<FormTemplates xmlns="http://schemas.microsoft.com/sharepoint/v3/contenttype/forms">
-  <Display>DocumentLibraryForm</Display>
-  <Edit>DocumentLibraryForm</Edit>
-  <New>DocumentLibraryForm</New>
-</FormTemplates>
+<p:properties xmlns:p="http://schemas.microsoft.com/office/2006/metadata/properties" xmlns:xsi="http://www.w3.org/2001/XMLSchema-instance" xmlns:pc="http://schemas.microsoft.com/office/infopath/2007/PartnerControls">
+  <documentManagement/>
+</p:properties>
 </file>
 
 <file path=customXml/item4.xml><?xml version="1.0" encoding="utf-8"?>
@@ -5285,10 +5049,9 @@
 </file>
 
 <file path=customXml/itemProps1.xml><?xml version="1.0" encoding="utf-8"?>
-<ds:datastoreItem xmlns:ds="http://schemas.openxmlformats.org/officeDocument/2006/customXml" ds:itemID="{50B215B7-DC8C-407A-A062-4B1D685F3E22}">
+<ds:datastoreItem xmlns:ds="http://schemas.openxmlformats.org/officeDocument/2006/customXml" ds:itemID="{53CEE206-AAC0-4B67-96AF-4DDD537A33D8}">
   <ds:schemaRefs>
-    <ds:schemaRef ds:uri="http://schemas.microsoft.com/office/2006/metadata/properties"/>
-    <ds:schemaRef ds:uri="http://schemas.microsoft.com/office/infopath/2007/PartnerControls"/>
+    <ds:schemaRef ds:uri="http://schemas.microsoft.com/sharepoint/v3/contenttype/forms"/>
   </ds:schemaRefs>
 </ds:datastoreItem>
 </file>
@@ -5310,15 +5073,16 @@
 </file>
 
 <file path=customXml/itemProps3.xml><?xml version="1.0" encoding="utf-8"?>
-<ds:datastoreItem xmlns:ds="http://schemas.openxmlformats.org/officeDocument/2006/customXml" ds:itemID="{53CEE206-AAC0-4B67-96AF-4DDD537A33D8}">
+<ds:datastoreItem xmlns:ds="http://schemas.openxmlformats.org/officeDocument/2006/customXml" ds:itemID="{50B215B7-DC8C-407A-A062-4B1D685F3E22}">
   <ds:schemaRefs>
-    <ds:schemaRef ds:uri="http://schemas.microsoft.com/sharepoint/v3/contenttype/forms"/>
+    <ds:schemaRef ds:uri="http://schemas.microsoft.com/office/2006/metadata/properties"/>
+    <ds:schemaRef ds:uri="http://schemas.microsoft.com/office/infopath/2007/PartnerControls"/>
   </ds:schemaRefs>
 </ds:datastoreItem>
 </file>
 
 <file path=customXml/itemProps4.xml><?xml version="1.0" encoding="utf-8"?>
-<ds:datastoreItem xmlns:ds="http://schemas.openxmlformats.org/officeDocument/2006/customXml" ds:itemID="{93EC4F97-D42B-46E3-B67F-F127AC36D762}">
+<ds:datastoreItem xmlns:ds="http://schemas.openxmlformats.org/officeDocument/2006/customXml" ds:itemID="{69C6F962-AEA2-49DF-9036-2BB9AEB79C81}">
   <ds:schemaRefs>
     <ds:schemaRef ds:uri="http://schemas.openxmlformats.org/officeDocument/2006/bibliography"/>
   </ds:schemaRefs>

</xml_diff>